<commit_message>
added some more 80's
</commit_message>
<xml_diff>
--- a/Setlist_1/It's a Long Way To the Top - ACDC.docx
+++ b/Setlist_1/It's a Long Way To the Top - ACDC.docx
@@ -411,8 +411,6 @@
           <w:t>A</w:t>
         </w:r>
       </w:hyperlink>
-      <w:bookmarkStart w:id="0" w:name="_GoBack"/>
-      <w:bookmarkEnd w:id="0"/>
     </w:p>
     <w:p>
       <w:pPr>
@@ -1394,9 +1392,18 @@
             <w:sz w:val="18"/>
             <w:szCs w:val="18"/>
           </w:rPr>
-          <w:t>E</w:t>
+          <w:t>D</w:t>
         </w:r>
       </w:hyperlink>
+      <w:r>
+        <w:rPr>
+          <w:rFonts w:ascii="Courier New" w:eastAsia="Times New Roman" w:hAnsi="Courier New" w:cs="Courier New"/>
+          <w:color w:val="0000FF"/>
+          <w:sz w:val="18"/>
+          <w:szCs w:val="18"/>
+        </w:rPr>
+        <w:t xml:space="preserve">              A</w:t>
+      </w:r>
     </w:p>
     <w:p>
       <w:pPr>
@@ -1574,9 +1581,18 @@
             <w:sz w:val="18"/>
             <w:szCs w:val="18"/>
           </w:rPr>
-          <w:t>E</w:t>
+          <w:t>D</w:t>
         </w:r>
       </w:hyperlink>
+      <w:r>
+        <w:rPr>
+          <w:rFonts w:ascii="Courier New" w:eastAsia="Times New Roman" w:hAnsi="Courier New" w:cs="Courier New"/>
+          <w:color w:val="0000FF"/>
+          <w:sz w:val="18"/>
+          <w:szCs w:val="18"/>
+        </w:rPr>
+        <w:t xml:space="preserve">              A</w:t>
+      </w:r>
     </w:p>
     <w:p>
       <w:pPr>
@@ -1986,9 +2002,18 @@
             <w:sz w:val="18"/>
             <w:szCs w:val="18"/>
           </w:rPr>
-          <w:t>E</w:t>
+          <w:t>D</w:t>
         </w:r>
       </w:hyperlink>
+      <w:r>
+        <w:rPr>
+          <w:rFonts w:ascii="Courier New" w:eastAsia="Times New Roman" w:hAnsi="Courier New" w:cs="Courier New"/>
+          <w:color w:val="0000FF"/>
+          <w:sz w:val="18"/>
+          <w:szCs w:val="18"/>
+        </w:rPr>
+        <w:t xml:space="preserve">              A</w:t>
+      </w:r>
     </w:p>
     <w:p>
       <w:pPr>
@@ -3425,17 +3450,28 @@
             <w:sz w:val="18"/>
             <w:szCs w:val="18"/>
           </w:rPr>
-          <w:t>E</w:t>
+          <w:t>D</w:t>
         </w:r>
       </w:hyperlink>
       <w:r>
         <w:rPr>
           <w:rFonts w:ascii="Courier New" w:eastAsia="Times New Roman" w:hAnsi="Courier New" w:cs="Courier New"/>
-          <w:color w:val="000000"/>
-          <w:sz w:val="18"/>
-          <w:szCs w:val="18"/>
-        </w:rPr>
-        <w:t xml:space="preserve">   </w:t>
+          <w:color w:val="0000FF"/>
+          <w:sz w:val="18"/>
+          <w:szCs w:val="18"/>
+        </w:rPr>
+        <w:t xml:space="preserve">              A</w:t>
+      </w:r>
+      <w:bookmarkStart w:id="0" w:name="_GoBack"/>
+      <w:bookmarkEnd w:id="0"/>
+      <w:r>
+        <w:rPr>
+          <w:rFonts w:ascii="Courier New" w:eastAsia="Times New Roman" w:hAnsi="Courier New" w:cs="Courier New"/>
+          <w:color w:val="000000"/>
+          <w:sz w:val="18"/>
+          <w:szCs w:val="18"/>
+        </w:rPr>
+        <w:t xml:space="preserve">  </w:t>
       </w:r>
     </w:p>
     <w:p>
@@ -3583,9 +3619,18 @@
             <w:sz w:val="18"/>
             <w:szCs w:val="18"/>
           </w:rPr>
-          <w:t>E</w:t>
+          <w:t>D</w:t>
         </w:r>
       </w:hyperlink>
+      <w:r>
+        <w:rPr>
+          <w:rFonts w:ascii="Courier New" w:eastAsia="Times New Roman" w:hAnsi="Courier New" w:cs="Courier New"/>
+          <w:color w:val="0000FF"/>
+          <w:sz w:val="18"/>
+          <w:szCs w:val="18"/>
+        </w:rPr>
+        <w:t xml:space="preserve">              A</w:t>
+      </w:r>
     </w:p>
     <w:p>
       <w:pPr>
@@ -3965,17 +4010,17 @@
             <w:sz w:val="18"/>
             <w:szCs w:val="18"/>
           </w:rPr>
-          <w:t>E</w:t>
+          <w:t>D</w:t>
         </w:r>
       </w:hyperlink>
       <w:r>
         <w:rPr>
           <w:rFonts w:ascii="Courier New" w:eastAsia="Times New Roman" w:hAnsi="Courier New" w:cs="Courier New"/>
-          <w:color w:val="000000"/>
-          <w:sz w:val="18"/>
-          <w:szCs w:val="18"/>
-        </w:rPr>
-        <w:t xml:space="preserve">   </w:t>
+          <w:color w:val="0000FF"/>
+          <w:sz w:val="18"/>
+          <w:szCs w:val="18"/>
+        </w:rPr>
+        <w:t xml:space="preserve">              A</w:t>
       </w:r>
     </w:p>
     <w:p>

</xml_diff>